<commit_message>
Fully presentation and notes
</commit_message>
<xml_diff>
--- a/Presentation/Actual Notes for presentation (I think).docx
+++ b/Presentation/Actual Notes for presentation (I think).docx
@@ -48,7 +48,7 @@
         <w:rPr>
           <w:lang w:val="en-US"/>
         </w:rPr>
-        <w:t xml:space="preserve">And then the project followed a generic implementation and testing </w:t>
+        <w:t xml:space="preserve">project followed a generic implementation and testing </w:t>
       </w:r>
       <w:proofErr w:type="spellStart"/>
       <w:r>
@@ -80,7 +80,13 @@
         <w:rPr>
           <w:lang w:val="en-US"/>
         </w:rPr>
-        <w:t>We began by designing and implementing our own WSN protocol based on what we’ve already seen</w:t>
+        <w:t>started by</w:t>
+      </w:r>
+      <w:r>
+        <w:rPr>
+          <w:lang w:val="en-US"/>
+        </w:rPr>
+        <w:t xml:space="preserve"> designing and implementing our own WSN protocol </w:t>
       </w:r>
     </w:p>
     <w:p>
@@ -106,7 +112,7 @@
         <w:rPr>
           <w:lang w:val="en-US"/>
         </w:rPr>
-        <w:t xml:space="preserve"> the network’s parameters such that it had very little idle time</w:t>
+        <w:t xml:space="preserve"> the network’s parameters </w:t>
       </w:r>
     </w:p>
     <w:p>
@@ -124,7 +130,7 @@
         <w:rPr>
           <w:lang w:val="en-US"/>
         </w:rPr>
-        <w:t>We produced response time models and evaluated them against the actual values</w:t>
+        <w:t xml:space="preserve">We produced response time models and evaluated them </w:t>
       </w:r>
     </w:p>
     <w:p>
@@ -150,7 +156,21 @@
         <w:rPr>
           <w:lang w:val="en-US"/>
         </w:rPr>
-        <w:t xml:space="preserve"> how well the protocol handled external interference</w:t>
+        <w:t xml:space="preserve"> </w:t>
+      </w:r>
+      <w:proofErr w:type="spellStart"/>
+      <w:r>
+        <w:rPr>
+          <w:lang w:val="en-US"/>
+        </w:rPr>
+        <w:t>intergirty</w:t>
+      </w:r>
+      <w:proofErr w:type="spellEnd"/>
+      <w:r>
+        <w:rPr>
+          <w:lang w:val="en-US"/>
+        </w:rPr>
+        <w:t xml:space="preserve"> against external interference</w:t>
       </w:r>
     </w:p>
     <w:p>
@@ -208,7 +228,13 @@
         <w:rPr>
           <w:lang w:val="en-US"/>
         </w:rPr>
-        <w:t xml:space="preserve">In brief, a WSN is a large interconnected network of resource constrained devices known as motes used for real-time environment </w:t>
+        <w:t>A</w:t>
+      </w:r>
+      <w:r>
+        <w:rPr>
+          <w:lang w:val="en-US"/>
+        </w:rPr>
+        <w:t xml:space="preserve"> WSN is a large interconnected network of resource constrained devices known as motes used for real-time environment </w:t>
       </w:r>
       <w:proofErr w:type="spellStart"/>
       <w:r>
@@ -242,27 +268,57 @@
         <w:rPr>
           <w:lang w:val="en-US"/>
         </w:rPr>
-        <w:t xml:space="preserve">Protocol needs to automatically handle the effects of external interference (coming from outside the network) – whether that’s intentionally created to affect the network or someone putting their lunch in the microwave and it accidentally causing an effect. and also prevent internal interference i.e. make sure the transmissions don’t overlap with eachother </w:t>
-      </w:r>
-    </w:p>
-    <w:p>
-      <w:pPr>
-        <w:rPr>
-          <w:lang w:val="en-US"/>
-        </w:rPr>
-      </w:pPr>
-    </w:p>
-    <w:p>
-      <w:pPr>
-        <w:rPr>
-          <w:lang w:val="en-US"/>
-        </w:rPr>
-      </w:pPr>
-      <w:r>
-        <w:rPr>
-          <w:lang w:val="en-US"/>
-        </w:rPr>
-        <w:t xml:space="preserve">There are a wide range of protocols to choose from, but the common ground is the use of the IEEE 802.15.4 physical layer because of it slow rate low power capabilities. It provides two modes, either beacon enabled or non-beacon enabled with a large range frequencies to transmit on – known as channels. </w:t>
+        <w:t>WSN protocol used must be able to manage external and internal interference. External – coming from outside the network (deliberate – trying to disrupt network, accidental – heating your lunch in a microwave nearby). Internal – within the network, transmissions overlapping with eachother. Both types need to be managed to ensure the network makes progress.</w:t>
+      </w:r>
+    </w:p>
+    <w:p>
+      <w:pPr>
+        <w:rPr>
+          <w:lang w:val="en-US"/>
+        </w:rPr>
+      </w:pPr>
+    </w:p>
+    <w:p>
+      <w:pPr>
+        <w:rPr>
+          <w:lang w:val="en-US"/>
+        </w:rPr>
+      </w:pPr>
+      <w:r>
+        <w:rPr>
+          <w:lang w:val="en-US"/>
+        </w:rPr>
+        <w:t xml:space="preserve">There are a wide range of protocols to choose from, but the common ground is the use of the IEEE 802.15.4 physical layer because of it low power </w:t>
+      </w:r>
+      <w:r>
+        <w:rPr>
+          <w:lang w:val="en-US"/>
+        </w:rPr>
+        <w:t>operation</w:t>
+      </w:r>
+      <w:r>
+        <w:rPr>
+          <w:lang w:val="en-US"/>
+        </w:rPr>
+        <w:t xml:space="preserve">. It provides </w:t>
+      </w:r>
+      <w:r>
+        <w:rPr>
+          <w:lang w:val="en-US"/>
+        </w:rPr>
+        <w:t xml:space="preserve">two operating </w:t>
+      </w:r>
+      <w:r>
+        <w:rPr>
+          <w:lang w:val="en-US"/>
+        </w:rPr>
+        <w:t xml:space="preserve">modes, either beacon enabled or non-beacon </w:t>
+      </w:r>
+      <w:r>
+        <w:rPr>
+          <w:lang w:val="en-US"/>
+        </w:rPr>
+        <w:t>enabled. It provides a large range of frequencies to transmit on, broken down into sections known as channels</w:t>
       </w:r>
     </w:p>
     <w:p>
@@ -316,91 +372,43 @@
         <w:rPr>
           <w:lang w:val="en-US"/>
         </w:rPr>
-        <w:t xml:space="preserve">) is essentially “transmit when you and the channel are ready”. BE – WirelessHART follows a completely deterministic </w:t>
-      </w:r>
-      <w:proofErr w:type="spellStart"/>
-      <w:r>
-        <w:rPr>
-          <w:lang w:val="en-US"/>
-        </w:rPr>
-        <w:t>synchornised</w:t>
-      </w:r>
-      <w:proofErr w:type="spellEnd"/>
-      <w:r>
-        <w:rPr>
-          <w:lang w:val="en-US"/>
-        </w:rPr>
-        <w:t xml:space="preserve"> ordering of transmission based on the assignment of timeslots </w:t>
-      </w:r>
-      <w:r>
-        <w:rPr>
-          <w:lang w:val="en-US"/>
-        </w:rPr>
-        <w:t xml:space="preserve">(bandwidth) </w:t>
-      </w:r>
-      <w:r>
-        <w:rPr>
-          <w:lang w:val="en-US"/>
-        </w:rPr>
-        <w:t>to transmission</w:t>
-      </w:r>
-      <w:r>
-        <w:rPr>
-          <w:lang w:val="en-US"/>
-        </w:rPr>
-        <w:t>s</w:t>
-      </w:r>
-      <w:r>
-        <w:rPr>
-          <w:lang w:val="en-US"/>
-        </w:rPr>
-        <w:t xml:space="preserve"> which make up </w:t>
-      </w:r>
-      <w:r>
-        <w:rPr>
-          <w:lang w:val="en-US"/>
-        </w:rPr>
-        <w:t>a superframe</w:t>
-      </w:r>
-      <w:r>
-        <w:rPr>
-          <w:lang w:val="en-US"/>
-        </w:rPr>
-        <w:t xml:space="preserve">. </w:t>
-      </w:r>
-      <w:r>
-        <w:rPr>
-          <w:lang w:val="en-US"/>
-        </w:rPr>
-        <w:t xml:space="preserve">This scheduling gets rid of the issue of overlapping transmissions as the devices know when they are allowed to transmit. External </w:t>
-      </w:r>
-      <w:proofErr w:type="spellStart"/>
-      <w:r>
-        <w:rPr>
-          <w:lang w:val="en-US"/>
-        </w:rPr>
-        <w:t>int</w:t>
-      </w:r>
-      <w:proofErr w:type="spellEnd"/>
-      <w:r>
-        <w:rPr>
-          <w:lang w:val="en-US"/>
-        </w:rPr>
-        <w:t xml:space="preserve"> is managed by channel hopping – changing channel each transmission and also </w:t>
-      </w:r>
-      <w:proofErr w:type="spellStart"/>
-      <w:r>
-        <w:rPr>
-          <w:lang w:val="en-US"/>
-        </w:rPr>
-        <w:t>blacklisitng</w:t>
-      </w:r>
-      <w:proofErr w:type="spellEnd"/>
-      <w:r>
-        <w:rPr>
-          <w:lang w:val="en-US"/>
-        </w:rPr>
-        <w:t xml:space="preserve"> certain frequencies when they are too noisy. </w:t>
+        <w:t>) is essentially “transmit when you a</w:t>
+      </w:r>
+      <w:r>
+        <w:rPr>
+          <w:lang w:val="en-US"/>
+        </w:rPr>
+        <w:t xml:space="preserve">nd the channel are ready”. BE e.g. WHART. Assigns each transmission a timeslot (a bit of </w:t>
+      </w:r>
+      <w:r>
+        <w:rPr>
+          <w:lang w:val="en-US"/>
+        </w:rPr>
+        <w:t>bandwidth</w:t>
+      </w:r>
+      <w:r>
+        <w:rPr>
+          <w:lang w:val="en-US"/>
+        </w:rPr>
+        <w:t xml:space="preserve">) which are then </w:t>
+      </w:r>
+      <w:r>
+        <w:rPr>
+          <w:lang w:val="en-US"/>
+        </w:rPr>
+        <w:t>ordered</w:t>
+      </w:r>
+      <w:r>
+        <w:rPr>
+          <w:lang w:val="en-US"/>
+        </w:rPr>
+        <w:t xml:space="preserve"> to form a superframe which prevents</w:t>
+      </w:r>
+      <w:r>
+        <w:rPr>
+          <w:lang w:val="en-US"/>
+        </w:rPr>
+        <w:t xml:space="preserve"> transmissions from overlapping naturally – as long as all of the devices are synchronized (by the network manager node). External interference is managed by channel hopping and blacklisting – changing channels every transmission and avoiding channels that are too noisy</w:t>
       </w:r>
     </w:p>
     <w:p>
@@ -440,7 +448,13 @@
         <w:rPr>
           <w:lang w:val="en-US"/>
         </w:rPr>
-        <w:t xml:space="preserve">We also considered two execution platforms that ease development. </w:t>
+        <w:t>We also considered two execution platforms that</w:t>
+      </w:r>
+      <w:r>
+        <w:rPr>
+          <w:lang w:val="en-US"/>
+        </w:rPr>
+        <w:t xml:space="preserve"> ease development. </w:t>
       </w:r>
       <w:proofErr w:type="spellStart"/>
       <w:r>
@@ -454,7 +468,13 @@
         <w:rPr>
           <w:lang w:val="en-US"/>
         </w:rPr>
-        <w:t xml:space="preserve"> is an OS which uses a C-like language </w:t>
+        <w:t xml:space="preserve"> </w:t>
+      </w:r>
+      <w:r>
+        <w:rPr>
+          <w:lang w:val="en-US"/>
+        </w:rPr>
+        <w:t xml:space="preserve">uses a C-like language </w:t>
       </w:r>
       <w:proofErr w:type="spellStart"/>
       <w:r>
@@ -468,7 +488,7 @@
         <w:rPr>
           <w:lang w:val="en-US"/>
         </w:rPr>
-        <w:t xml:space="preserve">. Mote Runner which supports most strictly typed HLLs and </w:t>
+        <w:t xml:space="preserve">. Mote Runner which supports most HLLs and </w:t>
       </w:r>
       <w:proofErr w:type="spellStart"/>
       <w:r>
@@ -490,6 +510,13 @@
         </w:rPr>
         <w:t xml:space="preserve"> A brief look into response time analysis was also done to give us some background for when we produced our response time models</w:t>
       </w:r>
+    </w:p>
+    <w:p>
+      <w:pPr>
+        <w:rPr>
+          <w:lang w:val="en-US"/>
+        </w:rPr>
+      </w:pPr>
     </w:p>
     <w:p>
       <w:pPr>
@@ -727,7 +754,19 @@
         <w:rPr>
           <w:lang w:val="en-US"/>
         </w:rPr>
-        <w:t xml:space="preserve">) and STF where we just order transmissions by their increasing size. Using our previous assumptions we produced two response time models that we’d later prove. We introduced the concept of the synchronisation constant, </w:t>
+        <w:t>) and STF where we just order transmissions by their increasing size. Using our previous assumptions we produced two response time models that we’d later prove</w:t>
+      </w:r>
+      <w:r>
+        <w:rPr>
+          <w:lang w:val="en-US"/>
+        </w:rPr>
+        <w:t xml:space="preserve"> by measurement</w:t>
+      </w:r>
+      <w:r>
+        <w:rPr>
+          <w:lang w:val="en-US"/>
+        </w:rPr>
+        <w:t xml:space="preserve">. We introduced the concept of the synchronisation constant, </w:t>
       </w:r>
       <w:proofErr w:type="spellStart"/>
       <w:r>
@@ -815,7 +854,25 @@
         <w:rPr>
           <w:lang w:val="en-US"/>
         </w:rPr>
-        <w:t xml:space="preserve">For all of our analysis we employed the use of the simulator and use the logger system library ( a debugging tool) to act as packet </w:t>
+        <w:t xml:space="preserve">Simulator used for analysis </w:t>
+      </w:r>
+      <w:r>
+        <w:rPr>
+          <w:lang w:val="en-US"/>
+        </w:rPr>
+        <w:t xml:space="preserve">and use the </w:t>
+      </w:r>
+      <w:r>
+        <w:rPr>
+          <w:lang w:val="en-US"/>
+        </w:rPr>
+        <w:t xml:space="preserve">logger outputs were used </w:t>
+      </w:r>
+      <w:r>
+        <w:rPr>
+          <w:lang w:val="en-US"/>
+        </w:rPr>
+        <w:t xml:space="preserve">to act as packet </w:t>
       </w:r>
       <w:proofErr w:type="spellStart"/>
       <w:r>
@@ -829,27 +886,35 @@
         <w:rPr>
           <w:lang w:val="en-US"/>
         </w:rPr>
-        <w:t xml:space="preserve"> – when a device received a packet it outputted “packet received”. However these results need to be taken with a pinch of salt as the simulator is more of a software model of the motes rather than a hardware emulator – the actual physical motes may run differently. </w:t>
-      </w:r>
-    </w:p>
-    <w:p>
-      <w:pPr>
-        <w:rPr>
-          <w:lang w:val="en-US"/>
-        </w:rPr>
-      </w:pPr>
-    </w:p>
-    <w:p>
-      <w:pPr>
-        <w:rPr>
-          <w:lang w:val="en-US"/>
-        </w:rPr>
-      </w:pPr>
-      <w:r>
-        <w:rPr>
-          <w:lang w:val="en-US"/>
-        </w:rPr>
-        <w:t>We first began by optimizing the timeslot length (</w:t>
+        <w:t xml:space="preserve"> – when a device received a packet it outputted “packet received”. </w:t>
+      </w:r>
+    </w:p>
+    <w:p>
+      <w:pPr>
+        <w:rPr>
+          <w:lang w:val="en-US"/>
+        </w:rPr>
+      </w:pPr>
+    </w:p>
+    <w:p>
+      <w:pPr>
+        <w:rPr>
+          <w:lang w:val="en-US"/>
+        </w:rPr>
+      </w:pPr>
+      <w:proofErr w:type="spellStart"/>
+      <w:r>
+        <w:rPr>
+          <w:lang w:val="en-US"/>
+        </w:rPr>
+        <w:t>Optimising</w:t>
+      </w:r>
+      <w:proofErr w:type="spellEnd"/>
+      <w:r>
+        <w:rPr>
+          <w:lang w:val="en-US"/>
+        </w:rPr>
+        <w:t xml:space="preserve"> the timeslot length (</w:t>
       </w:r>
       <w:proofErr w:type="spellStart"/>
       <w:r>
@@ -863,110 +928,124 @@
         <w:rPr>
           <w:lang w:val="en-US"/>
         </w:rPr>
-        <w:t xml:space="preserve"> assigned) to devices to complete a transmission. Larger payload = more time so we optimized this for a range of payload sizes based on the spread of the data transfers specification – we wanted a 0 packet fault rate (number of packets lost) for the shortest timeslot possible.</w:t>
-      </w:r>
-    </w:p>
-    <w:p>
-      <w:pPr>
-        <w:rPr>
-          <w:lang w:val="en-US"/>
-        </w:rPr>
-      </w:pPr>
-    </w:p>
-    <w:p>
-      <w:pPr>
-        <w:rPr>
-          <w:lang w:val="en-US"/>
-        </w:rPr>
-      </w:pPr>
+        <w:t xml:space="preserve"> assigned) to devices to complete a transmission. Larger payload = more time so we optimized this for a range of payload sizes based on the spread of the</w:t>
+      </w:r>
+      <w:r>
+        <w:rPr>
+          <w:lang w:val="en-US"/>
+        </w:rPr>
+        <w:t xml:space="preserve"> data transfers specification. </w:t>
+      </w:r>
+      <w:r>
+        <w:rPr>
+          <w:lang w:val="en-US"/>
+        </w:rPr>
+        <w:t xml:space="preserve">we wanted packet fault rate (number of packets lost) </w:t>
+      </w:r>
+      <w:r>
+        <w:rPr>
+          <w:lang w:val="en-US"/>
+        </w:rPr>
+        <w:t xml:space="preserve">of 0 </w:t>
+      </w:r>
+      <w:r>
+        <w:rPr>
+          <w:lang w:val="en-US"/>
+        </w:rPr>
+        <w:t xml:space="preserve">for the </w:t>
+      </w:r>
+      <w:r>
+        <w:rPr>
+          <w:lang w:val="en-US"/>
+        </w:rPr>
+        <w:t>smallest</w:t>
+      </w:r>
+      <w:r>
+        <w:rPr>
+          <w:lang w:val="en-US"/>
+        </w:rPr>
+        <w:t xml:space="preserve"> timeslot possible.</w:t>
+      </w:r>
+    </w:p>
+    <w:p>
+      <w:pPr>
+        <w:rPr>
+          <w:lang w:val="en-US"/>
+        </w:rPr>
+      </w:pPr>
+    </w:p>
+    <w:p>
+      <w:pPr>
+        <w:rPr>
+          <w:lang w:val="en-US"/>
+        </w:rPr>
+      </w:pPr>
+      <w:r>
+        <w:rPr>
+          <w:lang w:val="en-US"/>
+        </w:rPr>
+        <w:t>Synchronisation constant found by measuring time between end of superframe and start of next.</w:t>
+      </w:r>
+    </w:p>
+    <w:p>
+      <w:pPr>
+        <w:rPr>
+          <w:lang w:val="en-US"/>
+        </w:rPr>
+      </w:pPr>
+    </w:p>
+    <w:p>
+      <w:pPr>
+        <w:rPr>
+          <w:lang w:val="en-US"/>
+        </w:rPr>
+      </w:pPr>
+      <w:proofErr w:type="spellStart"/>
       <w:r>
         <w:rPr>
           <w:lang w:val="en-US"/>
         </w:rPr>
         <w:lastRenderedPageBreak/>
-        <w:t xml:space="preserve">TO find the synchronisation constant we just used the logger to measure the time between the end of a superframe and a device </w:t>
-      </w:r>
-      <w:proofErr w:type="spellStart"/>
-      <w:r>
-        <w:rPr>
-          <w:lang w:val="en-US"/>
-        </w:rPr>
-        <w:t>recivieng</w:t>
-      </w:r>
-      <w:proofErr w:type="spellEnd"/>
-      <w:r>
-        <w:rPr>
-          <w:lang w:val="en-US"/>
-        </w:rPr>
-        <w:t xml:space="preserve"> the synchronisation broadcast and we’d do this over all the optimized </w:t>
-      </w:r>
-      <w:proofErr w:type="spellStart"/>
-      <w:r>
-        <w:rPr>
-          <w:lang w:val="en-US"/>
-        </w:rPr>
-        <w:t>timlsots</w:t>
-      </w:r>
-      <w:proofErr w:type="spellEnd"/>
-      <w:r>
-        <w:rPr>
-          <w:lang w:val="en-US"/>
-        </w:rPr>
-        <w:t xml:space="preserve"> to ensure it is in fact constant. </w:t>
-      </w:r>
-    </w:p>
-    <w:p>
-      <w:pPr>
-        <w:rPr>
-          <w:lang w:val="en-US"/>
-        </w:rPr>
-      </w:pPr>
-    </w:p>
-    <w:p>
-      <w:pPr>
-        <w:rPr>
-          <w:lang w:val="en-US"/>
-        </w:rPr>
-      </w:pPr>
-      <w:r>
-        <w:rPr>
-          <w:lang w:val="en-US"/>
-        </w:rPr>
-        <w:t xml:space="preserve">We tested the </w:t>
-      </w:r>
-      <w:proofErr w:type="spellStart"/>
-      <w:r>
-        <w:rPr>
-          <w:lang w:val="en-US"/>
-        </w:rPr>
-        <w:t>intergirty</w:t>
-      </w:r>
-      <w:proofErr w:type="spellEnd"/>
-      <w:r>
-        <w:rPr>
-          <w:lang w:val="en-US"/>
-        </w:rPr>
-        <w:t xml:space="preserve"> of LikeWHART against external interference by introducing a rogue node that simply changed channel at a rate we’d increase in an attempt to see the effect on the packet fault rate</w:t>
-      </w:r>
-    </w:p>
-    <w:p>
-      <w:pPr>
-        <w:rPr>
-          <w:lang w:val="en-US"/>
-        </w:rPr>
-      </w:pPr>
-    </w:p>
-    <w:p>
-      <w:pPr>
-        <w:rPr>
-          <w:lang w:val="en-US"/>
-        </w:rPr>
-      </w:pPr>
-      <w:r>
-        <w:rPr>
-          <w:lang w:val="en-US"/>
-        </w:rPr>
-        <w:t xml:space="preserve">Finally we computed the theoretical response times for our transfer specification and then </w:t>
+        <w:t>Intergrity</w:t>
+      </w:r>
+      <w:proofErr w:type="spellEnd"/>
+      <w:r>
+        <w:rPr>
+          <w:lang w:val="en-US"/>
+        </w:rPr>
+        <w:t xml:space="preserve"> of LWHART tested by introducing a rogue device which cycled through each of the 16 channels broadcasting on them, We increased rate of channel changing to see the effects on network.</w:t>
+      </w:r>
+    </w:p>
+    <w:p>
+      <w:pPr>
+        <w:rPr>
+          <w:lang w:val="en-US"/>
+        </w:rPr>
+      </w:pPr>
+    </w:p>
+    <w:p>
+      <w:pPr>
+        <w:rPr>
+          <w:lang w:val="en-US"/>
+        </w:rPr>
+      </w:pPr>
+      <w:r>
+        <w:rPr>
+          <w:lang w:val="en-US"/>
+        </w:rPr>
+        <w:t>theoretical response times</w:t>
+      </w:r>
+      <w:r>
+        <w:rPr>
+          <w:lang w:val="en-US"/>
+        </w:rPr>
+        <w:t xml:space="preserve"> calculated</w:t>
+      </w:r>
+      <w:r>
+        <w:rPr>
+          <w:lang w:val="en-US"/>
+        </w:rPr>
+        <w:t xml:space="preserve"> for our transfer specification and then </w:t>
       </w:r>
       <w:r>
         <w:rPr>
@@ -1063,7 +1142,7 @@
         <w:rPr>
           <w:lang w:val="en-US"/>
         </w:rPr>
-        <w:t>We found that the optimal timeslot doesn’t actually double in size for a doubling of the payload size in the network it more slowly grows. We can see on the left however that the choice of timeslot is important as the packet fault rate grows exponentially when the timeslot gets increasingly too small for the transmission size.</w:t>
+        <w:t>optimal timeslot doesn’t actually double in size for a doubling of the payload size in the network it more slowly grows. We can see on the left however that the choice of timeslot is important as the packet fault rate grows exponentially when the timeslot gets increasingly too small for the transmission size.</w:t>
       </w:r>
     </w:p>
     <w:p>
@@ -1117,27 +1196,45 @@
         <w:rPr>
           <w:lang w:val="en-US"/>
         </w:rPr>
-        <w:t xml:space="preserve"> computed response times for the data transfer specification and they were the same with only limited fluctuations but we put this down to the measuring apparatus. </w:t>
-      </w:r>
-    </w:p>
-    <w:p>
-      <w:pPr>
-        <w:rPr>
-          <w:lang w:val="en-US"/>
-        </w:rPr>
-      </w:pPr>
-    </w:p>
-    <w:p>
-      <w:pPr>
-        <w:rPr>
-          <w:lang w:val="en-US"/>
-        </w:rPr>
-      </w:pPr>
-      <w:r>
-        <w:rPr>
-          <w:lang w:val="en-US"/>
-        </w:rPr>
-        <w:t xml:space="preserve">Our integrity analysis was hardly unsurprisingly. LikeWHART doesn’t handle external interference at all well. As we increased the rate of channel hopping in the rouge device the packet fault rate grew rapidly since it has more chance of </w:t>
+        <w:t xml:space="preserve"> computed response times for </w:t>
+      </w:r>
+      <w:r>
+        <w:rPr>
+          <w:lang w:val="en-US"/>
+        </w:rPr>
+        <w:t>the data transfer specification – our response time models were right!</w:t>
+      </w:r>
+    </w:p>
+    <w:p>
+      <w:pPr>
+        <w:rPr>
+          <w:lang w:val="en-US"/>
+        </w:rPr>
+      </w:pPr>
+    </w:p>
+    <w:p>
+      <w:pPr>
+        <w:rPr>
+          <w:lang w:val="en-US"/>
+        </w:rPr>
+      </w:pPr>
+      <w:r>
+        <w:rPr>
+          <w:lang w:val="en-US"/>
+        </w:rPr>
+        <w:t>Our integrity analysis was har</w:t>
+      </w:r>
+      <w:r>
+        <w:rPr>
+          <w:lang w:val="en-US"/>
+        </w:rPr>
+        <w:t xml:space="preserve">dly </w:t>
+      </w:r>
+      <w:r>
+        <w:rPr>
+          <w:lang w:val="en-US"/>
+        </w:rPr>
+        <w:t xml:space="preserve">surprisingly. LikeWHART doesn’t handle external interference at all well. As we increased the rate of channel hopping in the rouge device the packet fault rate grew rapidly since it has more chance of </w:t>
       </w:r>
       <w:proofErr w:type="spellStart"/>
       <w:r>
@@ -1271,6 +1368,12 @@
         </w:rPr>
         <w:t xml:space="preserve"> is terrible at handling external interference</w:t>
       </w:r>
+      <w:r>
+        <w:rPr>
+          <w:lang w:val="en-US"/>
+        </w:rPr>
+        <w:t>. It doesn’t manage it, it just tries to avoid it</w:t>
+      </w:r>
     </w:p>
     <w:p>
       <w:pPr>
@@ -1363,78 +1466,76 @@
         <w:rPr>
           <w:lang w:val="en-US"/>
         </w:rPr>
+        <w:t xml:space="preserve">So </w:t>
+      </w:r>
+      <w:proofErr w:type="spellStart"/>
+      <w:r>
+        <w:rPr>
+          <w:lang w:val="en-US"/>
+        </w:rPr>
+        <w:t>likewhart’s</w:t>
+      </w:r>
+      <w:proofErr w:type="spellEnd"/>
+      <w:r>
+        <w:rPr>
+          <w:lang w:val="en-US"/>
+        </w:rPr>
+        <w:t xml:space="preserve"> implementation was severely limited by the choice of mote runner especially packet acknowledgement. In the near </w:t>
+      </w:r>
+      <w:proofErr w:type="spellStart"/>
+      <w:r>
+        <w:rPr>
+          <w:lang w:val="en-US"/>
+        </w:rPr>
+        <w:t>furture</w:t>
+      </w:r>
+      <w:proofErr w:type="spellEnd"/>
+      <w:r>
+        <w:rPr>
+          <w:lang w:val="en-US"/>
+        </w:rPr>
+        <w:t xml:space="preserve"> we don’t have enough time to fix any of the </w:t>
+      </w:r>
+      <w:proofErr w:type="spellStart"/>
+      <w:r>
+        <w:rPr>
+          <w:lang w:val="en-US"/>
+        </w:rPr>
+        <w:t>funtiocnality</w:t>
+      </w:r>
+      <w:proofErr w:type="spellEnd"/>
+      <w:r>
+        <w:rPr>
+          <w:lang w:val="en-US"/>
+        </w:rPr>
+        <w:t xml:space="preserve"> so we’d just </w:t>
+      </w:r>
+      <w:proofErr w:type="spellStart"/>
+      <w:r>
+        <w:rPr>
+          <w:lang w:val="en-US"/>
+        </w:rPr>
+        <w:t>condut</w:t>
+      </w:r>
+      <w:proofErr w:type="spellEnd"/>
+      <w:r>
+        <w:rPr>
+          <w:lang w:val="en-US"/>
+        </w:rPr>
+        <w:t xml:space="preserve"> more analysis moving the physical motes to remove the doubt about the simulator. In the considerable future we’d change execution platform </w:t>
+      </w:r>
+      <w:r>
+        <w:rPr>
+          <w:lang w:val="en-US"/>
+        </w:rPr>
         <w:lastRenderedPageBreak/>
-        <w:t xml:space="preserve">So </w:t>
-      </w:r>
-      <w:proofErr w:type="spellStart"/>
-      <w:r>
-        <w:rPr>
-          <w:lang w:val="en-US"/>
-        </w:rPr>
-        <w:t>likewhart’s</w:t>
-      </w:r>
-      <w:proofErr w:type="spellEnd"/>
-      <w:r>
-        <w:rPr>
-          <w:lang w:val="en-US"/>
-        </w:rPr>
-        <w:t xml:space="preserve"> implementation was severely limited by the choice of mote runner especially packet acknowledgement. In the near </w:t>
-      </w:r>
-      <w:proofErr w:type="spellStart"/>
-      <w:r>
-        <w:rPr>
-          <w:lang w:val="en-US"/>
-        </w:rPr>
-        <w:t>furture</w:t>
-      </w:r>
-      <w:proofErr w:type="spellEnd"/>
-      <w:r>
-        <w:rPr>
-          <w:lang w:val="en-US"/>
-        </w:rPr>
-        <w:t xml:space="preserve"> we don’t have enough time to fix any of the </w:t>
-      </w:r>
-      <w:proofErr w:type="spellStart"/>
-      <w:r>
-        <w:rPr>
-          <w:lang w:val="en-US"/>
-        </w:rPr>
-        <w:t>funtiocnality</w:t>
-      </w:r>
-      <w:proofErr w:type="spellEnd"/>
-      <w:r>
-        <w:rPr>
-          <w:lang w:val="en-US"/>
-        </w:rPr>
-        <w:t xml:space="preserve"> so we’d just </w:t>
-      </w:r>
-      <w:proofErr w:type="spellStart"/>
-      <w:r>
-        <w:rPr>
-          <w:lang w:val="en-US"/>
-        </w:rPr>
-        <w:t>condut</w:t>
-      </w:r>
-      <w:proofErr w:type="spellEnd"/>
-      <w:r>
-        <w:rPr>
-          <w:lang w:val="en-US"/>
-        </w:rPr>
-        <w:t xml:space="preserve"> more analysis moving the physical motes to remove the doubt about the simulator. In the considerable future we’d change execution platform straight away and then be able to improve the </w:t>
-      </w:r>
-      <w:proofErr w:type="spellStart"/>
-      <w:r>
-        <w:rPr>
-          <w:lang w:val="en-US"/>
-        </w:rPr>
-        <w:t>integrirty</w:t>
-      </w:r>
-      <w:proofErr w:type="spellEnd"/>
-      <w:r>
-        <w:rPr>
-          <w:lang w:val="en-US"/>
-        </w:rPr>
-        <w:t xml:space="preserve"> handling of the protocol as well as make the topologies more complex and of course we’d define new response time models for these</w:t>
+        <w:t xml:space="preserve">straight away and then be able to improve the </w:t>
+      </w:r>
+      <w:r>
+        <w:rPr>
+          <w:lang w:val="en-US"/>
+        </w:rPr>
+        <w:t>integrity</w:t>
       </w:r>
       <w:bookmarkStart w:id="0" w:name="_GoBack"/>
       <w:bookmarkEnd w:id="0"/>
@@ -1442,7 +1543,7 @@
         <w:rPr>
           <w:lang w:val="en-US"/>
         </w:rPr>
-        <w:t xml:space="preserve"> .</w:t>
+        <w:t xml:space="preserve"> handling of the protocol as well as make the topologies more complex and of course we’d define new response time models for these .</w:t>
       </w:r>
     </w:p>
     <w:p>

</xml_diff>